<commit_message>
- create model folder - added Teil.ts to model folder - added TypeDefinition folder for d.ts files
</commit_message>
<xml_diff>
--- a/Doc/Aufgabenplanung.docx
+++ b/Doc/Aufgabenplanung.docx
@@ -39,8 +39,19 @@
           <w:szCs w:val="24"/>
           <w:u w:val="single"/>
         </w:rPr>
-        <w:t>must have</w:t>
-      </w:r>
+        <w:t xml:space="preserve">must </w:t>
+      </w:r>
+      <w:proofErr w:type="spellStart"/>
+      <w:r>
+        <w:rPr>
+          <w:i/>
+          <w:sz w:val="24"/>
+          <w:szCs w:val="24"/>
+          <w:u w:val="single"/>
+        </w:rPr>
+        <w:t>have</w:t>
+      </w:r>
+      <w:proofErr w:type="spellEnd"/>
     </w:p>
     <w:p>
       <w:pPr>
@@ -55,12 +66,21 @@
           <w:szCs w:val="24"/>
         </w:rPr>
       </w:pPr>
-      <w:r>
-        <w:rPr>
-          <w:sz w:val="24"/>
-          <w:szCs w:val="24"/>
-        </w:rPr>
-        <w:t>Node Server</w:t>
+      <w:proofErr w:type="spellStart"/>
+      <w:r>
+        <w:rPr>
+          <w:sz w:val="24"/>
+          <w:szCs w:val="24"/>
+        </w:rPr>
+        <w:t>Node</w:t>
+      </w:r>
+      <w:proofErr w:type="spellEnd"/>
+      <w:r>
+        <w:rPr>
+          <w:sz w:val="24"/>
+          <w:szCs w:val="24"/>
+        </w:rPr>
+        <w:t xml:space="preserve"> Server</w:t>
       </w:r>
       <w:r>
         <w:rPr>
@@ -132,6 +152,7 @@
           <w:szCs w:val="24"/>
         </w:rPr>
       </w:pPr>
+      <w:proofErr w:type="spellStart"/>
       <w:r>
         <w:rPr>
           <w:sz w:val="24"/>
@@ -139,6 +160,7 @@
         </w:rPr>
         <w:t>Typescript</w:t>
       </w:r>
+      <w:proofErr w:type="spellEnd"/>
       <w:r>
         <w:rPr>
           <w:sz w:val="24"/>
@@ -167,6 +189,7 @@
           <w:szCs w:val="24"/>
         </w:rPr>
       </w:pPr>
+      <w:proofErr w:type="spellStart"/>
       <w:r>
         <w:rPr>
           <w:sz w:val="24"/>
@@ -174,6 +197,7 @@
         </w:rPr>
         <w:t>Gulp</w:t>
       </w:r>
+      <w:proofErr w:type="spellEnd"/>
       <w:r>
         <w:rPr>
           <w:sz w:val="24"/>
@@ -204,8 +228,19 @@
           <w:szCs w:val="24"/>
           <w:u w:val="single"/>
         </w:rPr>
-        <w:t>must have</w:t>
-      </w:r>
+        <w:t xml:space="preserve">must </w:t>
+      </w:r>
+      <w:proofErr w:type="spellStart"/>
+      <w:r>
+        <w:rPr>
+          <w:i/>
+          <w:sz w:val="24"/>
+          <w:szCs w:val="24"/>
+          <w:u w:val="single"/>
+        </w:rPr>
+        <w:t>have</w:t>
+      </w:r>
+      <w:proofErr w:type="spellEnd"/>
     </w:p>
     <w:p>
       <w:pPr>
@@ -359,6 +394,7 @@
         </w:rPr>
         <w:t xml:space="preserve">Zusatzaufgaben </w:t>
       </w:r>
+      <w:proofErr w:type="spellStart"/>
       <w:r>
         <w:rPr>
           <w:i/>
@@ -366,8 +402,49 @@
           <w:szCs w:val="24"/>
           <w:u w:val="single"/>
         </w:rPr>
-        <w:t>nice to have</w:t>
-      </w:r>
+        <w:t>nice</w:t>
+      </w:r>
+      <w:proofErr w:type="spellEnd"/>
+      <w:r>
+        <w:rPr>
+          <w:i/>
+          <w:sz w:val="24"/>
+          <w:szCs w:val="24"/>
+          <w:u w:val="single"/>
+        </w:rPr>
+        <w:t xml:space="preserve"> </w:t>
+      </w:r>
+      <w:proofErr w:type="spellStart"/>
+      <w:r>
+        <w:rPr>
+          <w:i/>
+          <w:sz w:val="24"/>
+          <w:szCs w:val="24"/>
+          <w:u w:val="single"/>
+        </w:rPr>
+        <w:t>to</w:t>
+      </w:r>
+      <w:proofErr w:type="spellEnd"/>
+      <w:r>
+        <w:rPr>
+          <w:i/>
+          <w:sz w:val="24"/>
+          <w:szCs w:val="24"/>
+          <w:u w:val="single"/>
+        </w:rPr>
+        <w:t xml:space="preserve"> </w:t>
+      </w:r>
+      <w:proofErr w:type="spellStart"/>
+      <w:r>
+        <w:rPr>
+          <w:i/>
+          <w:sz w:val="24"/>
+          <w:szCs w:val="24"/>
+          <w:u w:val="single"/>
+        </w:rPr>
+        <w:t>have</w:t>
+      </w:r>
+      <w:proofErr w:type="spellEnd"/>
     </w:p>
     <w:p>
       <w:pPr>
@@ -406,7 +483,23 @@
           <w:sz w:val="24"/>
           <w:szCs w:val="24"/>
         </w:rPr>
-        <w:t>Warnungen(Lagerstand,Bestellzeit,...)</w:t>
+        <w:t>Warnungen(</w:t>
+      </w:r>
+      <w:proofErr w:type="spellStart"/>
+      <w:r>
+        <w:rPr>
+          <w:sz w:val="24"/>
+          <w:szCs w:val="24"/>
+        </w:rPr>
+        <w:t>Lagerstand,Bestellzeit</w:t>
+      </w:r>
+      <w:proofErr w:type="spellEnd"/>
+      <w:r>
+        <w:rPr>
+          <w:sz w:val="24"/>
+          <w:szCs w:val="24"/>
+        </w:rPr>
+        <w:t>,...)</w:t>
       </w:r>
     </w:p>
     <w:p>
@@ -502,8 +595,17 @@
           <w:sz w:val="24"/>
           <w:szCs w:val="24"/>
         </w:rPr>
-        <w:t>-für jede Excel Tabelle eine Component</w:t>
-      </w:r>
+        <w:t xml:space="preserve">-für jede Excel Tabelle eine </w:t>
+      </w:r>
+      <w:proofErr w:type="spellStart"/>
+      <w:r>
+        <w:rPr>
+          <w:sz w:val="24"/>
+          <w:szCs w:val="24"/>
+        </w:rPr>
+        <w:t>Component</w:t>
+      </w:r>
+      <w:proofErr w:type="spellEnd"/>
     </w:p>
     <w:p>
       <w:pPr>
@@ -525,25 +627,783 @@
           <w:sz w:val="24"/>
           <w:szCs w:val="24"/>
         </w:rPr>
-        <w:t>, readonly.</w:t>
-      </w:r>
-    </w:p>
-    <w:p>
-      <w:pPr>
-        <w:spacing w:after="0"/>
-        <w:rPr>
-          <w:sz w:val="24"/>
-          <w:szCs w:val="24"/>
-        </w:rPr>
-      </w:pPr>
-    </w:p>
-    <w:p>
-      <w:pPr>
-        <w:rPr>
-          <w:sz w:val="24"/>
-          <w:szCs w:val="24"/>
-        </w:rPr>
-      </w:pPr>
+        <w:t xml:space="preserve">, </w:t>
+      </w:r>
+      <w:proofErr w:type="spellStart"/>
+      <w:r>
+        <w:rPr>
+          <w:sz w:val="24"/>
+          <w:szCs w:val="24"/>
+        </w:rPr>
+        <w:t>readonly</w:t>
+      </w:r>
+      <w:proofErr w:type="spellEnd"/>
+      <w:r>
+        <w:rPr>
+          <w:sz w:val="24"/>
+          <w:szCs w:val="24"/>
+        </w:rPr>
+        <w:t>.</w:t>
+      </w:r>
+    </w:p>
+    <w:p>
+      <w:pPr>
+        <w:spacing w:after="0"/>
+        <w:rPr>
+          <w:sz w:val="24"/>
+          <w:szCs w:val="24"/>
+        </w:rPr>
+      </w:pPr>
+    </w:p>
+    <w:p>
+      <w:pPr>
+        <w:spacing w:after="0"/>
+        <w:rPr>
+          <w:sz w:val="24"/>
+          <w:szCs w:val="24"/>
+        </w:rPr>
+      </w:pPr>
+    </w:p>
+    <w:p>
+      <w:pPr>
+        <w:spacing w:after="0"/>
+        <w:rPr>
+          <w:sz w:val="24"/>
+          <w:szCs w:val="24"/>
+        </w:rPr>
+      </w:pPr>
+    </w:p>
+    <w:p>
+      <w:pPr>
+        <w:spacing w:after="0"/>
+        <w:rPr>
+          <w:sz w:val="24"/>
+          <w:szCs w:val="24"/>
+        </w:rPr>
+      </w:pPr>
+    </w:p>
+    <w:p>
+      <w:pPr>
+        <w:spacing w:after="0"/>
+        <w:rPr>
+          <w:sz w:val="24"/>
+          <w:szCs w:val="24"/>
+        </w:rPr>
+      </w:pPr>
+    </w:p>
+    <w:p>
+      <w:pPr>
+        <w:spacing w:after="0"/>
+        <w:rPr>
+          <w:sz w:val="24"/>
+          <w:szCs w:val="24"/>
+        </w:rPr>
+      </w:pPr>
+    </w:p>
+    <w:p>
+      <w:pPr>
+        <w:spacing w:after="0"/>
+        <w:rPr>
+          <w:sz w:val="24"/>
+          <w:szCs w:val="24"/>
+        </w:rPr>
+      </w:pPr>
+    </w:p>
+    <w:p>
+      <w:pPr>
+        <w:spacing w:after="0"/>
+        <w:rPr>
+          <w:sz w:val="24"/>
+          <w:szCs w:val="24"/>
+        </w:rPr>
+      </w:pPr>
+    </w:p>
+    <w:p>
+      <w:pPr>
+        <w:spacing w:after="0"/>
+        <w:rPr>
+          <w:sz w:val="24"/>
+          <w:szCs w:val="24"/>
+        </w:rPr>
+      </w:pPr>
+    </w:p>
+    <w:p>
+      <w:pPr>
+        <w:spacing w:after="0"/>
+        <w:rPr>
+          <w:sz w:val="24"/>
+          <w:szCs w:val="24"/>
+        </w:rPr>
+      </w:pPr>
+    </w:p>
+    <w:p>
+      <w:pPr>
+        <w:spacing w:after="0"/>
+        <w:rPr>
+          <w:sz w:val="24"/>
+          <w:szCs w:val="24"/>
+        </w:rPr>
+      </w:pPr>
+    </w:p>
+    <w:p>
+      <w:pPr>
+        <w:spacing w:after="0"/>
+        <w:rPr>
+          <w:sz w:val="24"/>
+          <w:szCs w:val="24"/>
+        </w:rPr>
+      </w:pPr>
+    </w:p>
+    <w:p>
+      <w:pPr>
+        <w:spacing w:after="0"/>
+        <w:rPr>
+          <w:sz w:val="24"/>
+          <w:szCs w:val="24"/>
+        </w:rPr>
+      </w:pPr>
+    </w:p>
+    <w:p>
+      <w:pPr>
+        <w:spacing w:after="0"/>
+        <w:rPr>
+          <w:b/>
+          <w:sz w:val="28"/>
+          <w:szCs w:val="28"/>
+          <w:u w:val="single"/>
+        </w:rPr>
+      </w:pPr>
+      <w:r>
+        <w:rPr>
+          <w:b/>
+          <w:sz w:val="28"/>
+          <w:szCs w:val="28"/>
+          <w:u w:val="single"/>
+        </w:rPr>
+        <w:lastRenderedPageBreak/>
+        <w:t>Model:</w:t>
+      </w:r>
+    </w:p>
+    <w:p>
+      <w:pPr>
+        <w:spacing w:after="0"/>
+        <w:rPr>
+          <w:sz w:val="24"/>
+          <w:szCs w:val="24"/>
+        </w:rPr>
+      </w:pPr>
+      <w:r>
+        <w:rPr>
+          <w:sz w:val="24"/>
+          <w:szCs w:val="24"/>
+        </w:rPr>
+        <w:t>Nur ein paar schnelle Gedanke. Wir sollten noch gemeinsam entscheiden, welche Klassen wir wollen und wie dieses aussehen sollen.</w:t>
+      </w:r>
+    </w:p>
+    <w:p>
+      <w:pPr>
+        <w:spacing w:after="0"/>
+        <w:rPr>
+          <w:sz w:val="24"/>
+          <w:szCs w:val="24"/>
+        </w:rPr>
+      </w:pPr>
+    </w:p>
+    <w:p>
+      <w:pPr>
+        <w:spacing w:after="0"/>
+        <w:rPr>
+          <w:sz w:val="24"/>
+          <w:szCs w:val="24"/>
+        </w:rPr>
+      </w:pPr>
+      <w:proofErr w:type="spellStart"/>
+      <w:r>
+        <w:rPr>
+          <w:sz w:val="24"/>
+          <w:szCs w:val="24"/>
+          <w:u w:val="single"/>
+        </w:rPr>
+        <w:t>Teil.ts</w:t>
+      </w:r>
+      <w:proofErr w:type="spellEnd"/>
+      <w:r>
+        <w:rPr>
+          <w:sz w:val="24"/>
+          <w:szCs w:val="24"/>
+          <w:u w:val="single"/>
+        </w:rPr>
+        <w:t>:</w:t>
+      </w:r>
+      <w:r>
+        <w:rPr>
+          <w:sz w:val="24"/>
+          <w:szCs w:val="24"/>
+        </w:rPr>
+        <w:t xml:space="preserve"> </w:t>
+      </w:r>
+    </w:p>
+    <w:p>
+      <w:pPr>
+        <w:spacing w:after="0"/>
+        <w:rPr>
+          <w:sz w:val="24"/>
+          <w:szCs w:val="24"/>
+        </w:rPr>
+      </w:pPr>
+      <w:r>
+        <w:rPr>
+          <w:sz w:val="24"/>
+          <w:szCs w:val="24"/>
+        </w:rPr>
+        <w:t>Idee: Ein Teil hat nur die Attribute, die man festlegen kann, ohne dass man aktuelle Zahlen benötigt. Z.B. der Lagerbestand wäre dann kein Attribut der Klasse Teil mehr</w:t>
+      </w:r>
+      <w:r>
+        <w:rPr>
+          <w:sz w:val="24"/>
+          <w:szCs w:val="24"/>
+        </w:rPr>
+        <w:t>, sondern würde direkt aus dem JSON der Input Datei ermittelt werden</w:t>
+      </w:r>
+      <w:r>
+        <w:rPr>
+          <w:sz w:val="24"/>
+          <w:szCs w:val="24"/>
+        </w:rPr>
+        <w:t xml:space="preserve"> oder es gäbe eine Extra Klasse Lage</w:t>
+      </w:r>
+      <w:r>
+        <w:rPr>
+          <w:sz w:val="24"/>
+          <w:szCs w:val="24"/>
+        </w:rPr>
+        <w:t>r</w:t>
+      </w:r>
+      <w:r>
+        <w:rPr>
+          <w:sz w:val="24"/>
+          <w:szCs w:val="24"/>
+        </w:rPr>
+        <w:t>.</w:t>
+      </w:r>
+      <w:r>
+        <w:rPr>
+          <w:sz w:val="24"/>
+          <w:szCs w:val="24"/>
+        </w:rPr>
+        <w:t xml:space="preserve"> Ebenso die Warteschlange.</w:t>
+      </w:r>
+      <w:r>
+        <w:rPr>
+          <w:sz w:val="24"/>
+          <w:szCs w:val="24"/>
+        </w:rPr>
+        <w:t xml:space="preserve"> </w:t>
+      </w:r>
+      <w:r>
+        <w:rPr>
+          <w:sz w:val="24"/>
+          <w:szCs w:val="24"/>
+        </w:rPr>
+        <w:t>Reichweite und Bedarf können dynamisch errechnet werden.</w:t>
+      </w:r>
+    </w:p>
+    <w:p>
+      <w:pPr>
+        <w:spacing w:after="0"/>
+        <w:rPr>
+          <w:sz w:val="24"/>
+          <w:szCs w:val="24"/>
+        </w:rPr>
+      </w:pPr>
+      <w:r>
+        <w:rPr>
+          <w:sz w:val="24"/>
+          <w:szCs w:val="24"/>
+        </w:rPr>
+        <w:tab/>
+        <w:t xml:space="preserve">Attribute: </w:t>
+      </w:r>
+    </w:p>
+    <w:p>
+      <w:pPr>
+        <w:pStyle w:val="Listenabsatz"/>
+        <w:numPr>
+          <w:ilvl w:val="0"/>
+          <w:numId w:val="8"/>
+        </w:numPr>
+        <w:spacing w:after="0"/>
+        <w:rPr>
+          <w:sz w:val="24"/>
+          <w:szCs w:val="24"/>
+        </w:rPr>
+      </w:pPr>
+      <w:proofErr w:type="spellStart"/>
+      <w:r>
+        <w:rPr>
+          <w:sz w:val="24"/>
+          <w:szCs w:val="24"/>
+        </w:rPr>
+        <w:t>name:String</w:t>
+      </w:r>
+      <w:proofErr w:type="spellEnd"/>
+    </w:p>
+    <w:p>
+      <w:pPr>
+        <w:pStyle w:val="Listenabsatz"/>
+        <w:numPr>
+          <w:ilvl w:val="0"/>
+          <w:numId w:val="8"/>
+        </w:numPr>
+        <w:spacing w:after="0"/>
+        <w:rPr>
+          <w:sz w:val="24"/>
+          <w:szCs w:val="24"/>
+        </w:rPr>
+      </w:pPr>
+      <w:proofErr w:type="spellStart"/>
+      <w:r>
+        <w:rPr>
+          <w:sz w:val="24"/>
+          <w:szCs w:val="24"/>
+        </w:rPr>
+        <w:t>id</w:t>
+      </w:r>
+      <w:proofErr w:type="spellEnd"/>
+      <w:r>
+        <w:rPr>
+          <w:sz w:val="24"/>
+          <w:szCs w:val="24"/>
+        </w:rPr>
+        <w:t xml:space="preserve">: </w:t>
+      </w:r>
+      <w:proofErr w:type="spellStart"/>
+      <w:r>
+        <w:rPr>
+          <w:sz w:val="24"/>
+          <w:szCs w:val="24"/>
+        </w:rPr>
+        <w:t>number</w:t>
+      </w:r>
+      <w:proofErr w:type="spellEnd"/>
+    </w:p>
+    <w:p>
+      <w:pPr>
+        <w:pStyle w:val="Listenabsatz"/>
+        <w:numPr>
+          <w:ilvl w:val="0"/>
+          <w:numId w:val="8"/>
+        </w:numPr>
+        <w:spacing w:after="0"/>
+        <w:rPr>
+          <w:sz w:val="24"/>
+          <w:szCs w:val="24"/>
+        </w:rPr>
+      </w:pPr>
+      <w:proofErr w:type="spellStart"/>
+      <w:r>
+        <w:rPr>
+          <w:sz w:val="24"/>
+          <w:szCs w:val="24"/>
+        </w:rPr>
+        <w:t>bestandteile</w:t>
+      </w:r>
+      <w:proofErr w:type="spellEnd"/>
+      <w:r>
+        <w:rPr>
+          <w:sz w:val="24"/>
+          <w:szCs w:val="24"/>
+        </w:rPr>
+        <w:t>: Array&lt;Teil&gt;</w:t>
+      </w:r>
+    </w:p>
+    <w:p>
+      <w:pPr>
+        <w:pStyle w:val="Listenabsatz"/>
+        <w:numPr>
+          <w:ilvl w:val="0"/>
+          <w:numId w:val="8"/>
+        </w:numPr>
+        <w:spacing w:after="0"/>
+        <w:rPr>
+          <w:sz w:val="24"/>
+          <w:szCs w:val="24"/>
+        </w:rPr>
+      </w:pPr>
+      <w:r>
+        <w:rPr>
+          <w:sz w:val="24"/>
+          <w:szCs w:val="24"/>
+        </w:rPr>
+        <w:t xml:space="preserve">wert: </w:t>
+      </w:r>
+      <w:proofErr w:type="spellStart"/>
+      <w:r>
+        <w:rPr>
+          <w:sz w:val="24"/>
+          <w:szCs w:val="24"/>
+        </w:rPr>
+        <w:t>number</w:t>
+      </w:r>
+      <w:proofErr w:type="spellEnd"/>
+    </w:p>
+    <w:p>
+      <w:pPr>
+        <w:pStyle w:val="Listenabsatz"/>
+        <w:numPr>
+          <w:ilvl w:val="0"/>
+          <w:numId w:val="8"/>
+        </w:numPr>
+        <w:spacing w:after="0"/>
+        <w:rPr>
+          <w:sz w:val="24"/>
+          <w:szCs w:val="24"/>
+        </w:rPr>
+      </w:pPr>
+      <w:proofErr w:type="spellStart"/>
+      <w:r>
+        <w:rPr>
+          <w:sz w:val="24"/>
+          <w:szCs w:val="24"/>
+        </w:rPr>
+        <w:t>lieferZeit</w:t>
+      </w:r>
+      <w:proofErr w:type="spellEnd"/>
+      <w:r>
+        <w:rPr>
+          <w:sz w:val="24"/>
+          <w:szCs w:val="24"/>
+        </w:rPr>
+        <w:t xml:space="preserve">: </w:t>
+      </w:r>
+      <w:proofErr w:type="spellStart"/>
+      <w:r>
+        <w:rPr>
+          <w:sz w:val="24"/>
+          <w:szCs w:val="24"/>
+        </w:rPr>
+        <w:t>number</w:t>
+      </w:r>
+      <w:proofErr w:type="spellEnd"/>
+      <w:r>
+        <w:rPr>
+          <w:sz w:val="24"/>
+          <w:szCs w:val="24"/>
+        </w:rPr>
+        <w:t xml:space="preserve"> (Eil kann man aus der normalen Lieferzeit ableiten)</w:t>
+      </w:r>
+    </w:p>
+    <w:p>
+      <w:pPr>
+        <w:pStyle w:val="Listenabsatz"/>
+        <w:numPr>
+          <w:ilvl w:val="0"/>
+          <w:numId w:val="8"/>
+        </w:numPr>
+        <w:spacing w:after="0"/>
+        <w:rPr>
+          <w:sz w:val="24"/>
+          <w:szCs w:val="24"/>
+        </w:rPr>
+      </w:pPr>
+      <w:proofErr w:type="spellStart"/>
+      <w:r>
+        <w:rPr>
+          <w:sz w:val="24"/>
+          <w:szCs w:val="24"/>
+        </w:rPr>
+        <w:t>maxLieferZeitAbweichung</w:t>
+      </w:r>
+      <w:proofErr w:type="spellEnd"/>
+      <w:r>
+        <w:rPr>
+          <w:sz w:val="24"/>
+          <w:szCs w:val="24"/>
+        </w:rPr>
+        <w:t xml:space="preserve">: </w:t>
+      </w:r>
+      <w:proofErr w:type="spellStart"/>
+      <w:r>
+        <w:rPr>
+          <w:sz w:val="24"/>
+          <w:szCs w:val="24"/>
+        </w:rPr>
+        <w:t>number</w:t>
+      </w:r>
+      <w:proofErr w:type="spellEnd"/>
+    </w:p>
+    <w:p>
+      <w:pPr>
+        <w:pStyle w:val="Listenabsatz"/>
+        <w:numPr>
+          <w:ilvl w:val="0"/>
+          <w:numId w:val="8"/>
+        </w:numPr>
+        <w:spacing w:after="0"/>
+        <w:rPr>
+          <w:sz w:val="24"/>
+          <w:szCs w:val="24"/>
+        </w:rPr>
+      </w:pPr>
+      <w:r>
+        <w:rPr>
+          <w:sz w:val="24"/>
+          <w:szCs w:val="24"/>
+        </w:rPr>
+        <w:t xml:space="preserve">rabattMenge: </w:t>
+      </w:r>
+      <w:proofErr w:type="spellStart"/>
+      <w:r>
+        <w:rPr>
+          <w:sz w:val="24"/>
+          <w:szCs w:val="24"/>
+        </w:rPr>
+        <w:t>number</w:t>
+      </w:r>
+      <w:proofErr w:type="spellEnd"/>
+    </w:p>
+    <w:p>
+      <w:pPr>
+        <w:pStyle w:val="Listenabsatz"/>
+        <w:numPr>
+          <w:ilvl w:val="0"/>
+          <w:numId w:val="8"/>
+        </w:numPr>
+        <w:spacing w:after="0"/>
+        <w:rPr>
+          <w:sz w:val="24"/>
+          <w:szCs w:val="24"/>
+        </w:rPr>
+      </w:pPr>
+      <w:r>
+        <w:rPr>
+          <w:sz w:val="24"/>
+          <w:szCs w:val="24"/>
+        </w:rPr>
+        <w:t xml:space="preserve">kosten: </w:t>
+      </w:r>
+      <w:proofErr w:type="spellStart"/>
+      <w:r>
+        <w:rPr>
+          <w:sz w:val="24"/>
+          <w:szCs w:val="24"/>
+        </w:rPr>
+        <w:t>number</w:t>
+      </w:r>
+      <w:proofErr w:type="spellEnd"/>
+    </w:p>
+    <w:p>
+      <w:pPr>
+        <w:pStyle w:val="Listenabsatz"/>
+        <w:numPr>
+          <w:ilvl w:val="0"/>
+          <w:numId w:val="8"/>
+        </w:numPr>
+        <w:spacing w:after="0"/>
+        <w:rPr>
+          <w:sz w:val="24"/>
+          <w:szCs w:val="24"/>
+        </w:rPr>
+      </w:pPr>
+      <w:r>
+        <w:rPr>
+          <w:sz w:val="24"/>
+          <w:szCs w:val="24"/>
+        </w:rPr>
+        <w:t xml:space="preserve">type: </w:t>
+      </w:r>
+      <w:proofErr w:type="spellStart"/>
+      <w:r>
+        <w:rPr>
+          <w:sz w:val="24"/>
+          <w:szCs w:val="24"/>
+        </w:rPr>
+        <w:t>string</w:t>
+      </w:r>
+      <w:proofErr w:type="spellEnd"/>
+      <w:r>
+        <w:rPr>
+          <w:sz w:val="24"/>
+          <w:szCs w:val="24"/>
+        </w:rPr>
+        <w:t>/</w:t>
+      </w:r>
+      <w:proofErr w:type="spellStart"/>
+      <w:r>
+        <w:rPr>
+          <w:sz w:val="24"/>
+          <w:szCs w:val="24"/>
+        </w:rPr>
+        <w:t>enum</w:t>
+      </w:r>
+      <w:proofErr w:type="spellEnd"/>
+      <w:r>
+        <w:rPr>
+          <w:sz w:val="24"/>
+          <w:szCs w:val="24"/>
+        </w:rPr>
+        <w:t xml:space="preserve"> (</w:t>
+      </w:r>
+      <w:proofErr w:type="spellStart"/>
+      <w:r>
+        <w:rPr>
+          <w:sz w:val="24"/>
+          <w:szCs w:val="24"/>
+        </w:rPr>
+        <w:t>Kaufteil</w:t>
+      </w:r>
+      <w:proofErr w:type="spellEnd"/>
+      <w:r>
+        <w:rPr>
+          <w:sz w:val="24"/>
+          <w:szCs w:val="24"/>
+        </w:rPr>
+        <w:t xml:space="preserve"> oder Erzeugnis)</w:t>
+      </w:r>
+    </w:p>
+    <w:p>
+      <w:pPr>
+        <w:spacing w:after="0"/>
+        <w:rPr>
+          <w:sz w:val="24"/>
+          <w:szCs w:val="24"/>
+          <w:u w:val="single"/>
+        </w:rPr>
+      </w:pPr>
+      <w:proofErr w:type="spellStart"/>
+      <w:r>
+        <w:rPr>
+          <w:sz w:val="24"/>
+          <w:szCs w:val="24"/>
+          <w:u w:val="single"/>
+        </w:rPr>
+        <w:t>Bestellung.ts</w:t>
+      </w:r>
+      <w:proofErr w:type="spellEnd"/>
+      <w:r>
+        <w:rPr>
+          <w:sz w:val="24"/>
+          <w:szCs w:val="24"/>
+          <w:u w:val="single"/>
+        </w:rPr>
+        <w:t>:</w:t>
+      </w:r>
+    </w:p>
+    <w:p>
+      <w:pPr>
+        <w:spacing w:after="0"/>
+        <w:rPr>
+          <w:sz w:val="24"/>
+          <w:szCs w:val="24"/>
+        </w:rPr>
+      </w:pPr>
+      <w:r>
+        <w:rPr>
+          <w:sz w:val="24"/>
+          <w:szCs w:val="24"/>
+        </w:rPr>
+        <w:tab/>
+        <w:t>Attribute:</w:t>
+      </w:r>
+    </w:p>
+    <w:p>
+      <w:pPr>
+        <w:pStyle w:val="Listenabsatz"/>
+        <w:numPr>
+          <w:ilvl w:val="0"/>
+          <w:numId w:val="9"/>
+        </w:numPr>
+        <w:spacing w:after="0"/>
+        <w:rPr>
+          <w:sz w:val="24"/>
+          <w:szCs w:val="24"/>
+        </w:rPr>
+      </w:pPr>
+      <w:r>
+        <w:rPr>
+          <w:sz w:val="24"/>
+          <w:szCs w:val="24"/>
+        </w:rPr>
+        <w:t xml:space="preserve">eil: </w:t>
+      </w:r>
+      <w:proofErr w:type="spellStart"/>
+      <w:r>
+        <w:rPr>
+          <w:sz w:val="24"/>
+          <w:szCs w:val="24"/>
+        </w:rPr>
+        <w:t>boolean</w:t>
+      </w:r>
+      <w:proofErr w:type="spellEnd"/>
+    </w:p>
+    <w:p>
+      <w:pPr>
+        <w:pStyle w:val="Listenabsatz"/>
+        <w:numPr>
+          <w:ilvl w:val="0"/>
+          <w:numId w:val="9"/>
+        </w:numPr>
+        <w:spacing w:after="0"/>
+        <w:rPr>
+          <w:sz w:val="24"/>
+          <w:szCs w:val="24"/>
+        </w:rPr>
+      </w:pPr>
+      <w:r>
+        <w:rPr>
+          <w:sz w:val="24"/>
+          <w:szCs w:val="24"/>
+        </w:rPr>
+        <w:t xml:space="preserve">menge: </w:t>
+      </w:r>
+      <w:proofErr w:type="spellStart"/>
+      <w:r>
+        <w:rPr>
+          <w:sz w:val="24"/>
+          <w:szCs w:val="24"/>
+        </w:rPr>
+        <w:t>number</w:t>
+      </w:r>
+      <w:proofErr w:type="spellEnd"/>
+    </w:p>
+    <w:p>
+      <w:pPr>
+        <w:pStyle w:val="Listenabsatz"/>
+        <w:numPr>
+          <w:ilvl w:val="0"/>
+          <w:numId w:val="9"/>
+        </w:numPr>
+        <w:spacing w:after="0"/>
+        <w:rPr>
+          <w:sz w:val="24"/>
+          <w:szCs w:val="24"/>
+        </w:rPr>
+      </w:pPr>
+      <w:proofErr w:type="spellStart"/>
+      <w:r>
+        <w:rPr>
+          <w:sz w:val="24"/>
+          <w:szCs w:val="24"/>
+        </w:rPr>
+        <w:t>teilId</w:t>
+      </w:r>
+      <w:proofErr w:type="spellEnd"/>
+      <w:r>
+        <w:rPr>
+          <w:sz w:val="24"/>
+          <w:szCs w:val="24"/>
+        </w:rPr>
+        <w:t xml:space="preserve">: </w:t>
+      </w:r>
+      <w:proofErr w:type="spellStart"/>
+      <w:r>
+        <w:rPr>
+          <w:sz w:val="24"/>
+          <w:szCs w:val="24"/>
+        </w:rPr>
+        <w:t>number</w:t>
+      </w:r>
+      <w:proofErr w:type="spellEnd"/>
     </w:p>
     <w:sectPr>
       <w:pgSz w:w="11906" w:h="16838"/>
@@ -558,6 +1418,92 @@
 <file path=word/numbering.xml><?xml version="1.0" encoding="utf-8"?>
 <w:numbering xmlns:ve="http://schemas.openxmlformats.org/markup-compatibility/2006" xmlns:o="urn:schemas-microsoft-com:office:office" xmlns:r="http://schemas.openxmlformats.org/officeDocument/2006/relationships" xmlns:m="http://schemas.openxmlformats.org/officeDocument/2006/math" xmlns:v="urn:schemas-microsoft-com:vml" xmlns:wp="http://schemas.openxmlformats.org/drawingml/2006/wordprocessingDrawing" xmlns:w10="urn:schemas-microsoft-com:office:word" xmlns:w="http://schemas.openxmlformats.org/wordprocessingml/2006/main" xmlns:wne="http://schemas.microsoft.com/office/word/2006/wordml">
   <w:abstractNum w:abstractNumId="0">
+    <w:nsid w:val="0A6047D6"/>
+    <w:multiLevelType w:val="hybridMultilevel"/>
+    <w:tmpl w:val="2E8C266E"/>
+    <w:lvl w:ilvl="0" w:tplc="0407000F">
+      <w:start w:val="1"/>
+      <w:numFmt w:val="decimal"/>
+      <w:lvlText w:val="%1."/>
+      <w:lvlJc w:val="left"/>
+      <w:pPr>
+        <w:ind w:left="1425" w:hanging="360"/>
+      </w:pPr>
+    </w:lvl>
+    <w:lvl w:ilvl="1" w:tplc="04070019" w:tentative="1">
+      <w:start w:val="1"/>
+      <w:numFmt w:val="lowerLetter"/>
+      <w:lvlText w:val="%2."/>
+      <w:lvlJc w:val="left"/>
+      <w:pPr>
+        <w:ind w:left="2145" w:hanging="360"/>
+      </w:pPr>
+    </w:lvl>
+    <w:lvl w:ilvl="2" w:tplc="0407001B" w:tentative="1">
+      <w:start w:val="1"/>
+      <w:numFmt w:val="lowerRoman"/>
+      <w:lvlText w:val="%3."/>
+      <w:lvlJc w:val="right"/>
+      <w:pPr>
+        <w:ind w:left="2865" w:hanging="180"/>
+      </w:pPr>
+    </w:lvl>
+    <w:lvl w:ilvl="3" w:tplc="0407000F" w:tentative="1">
+      <w:start w:val="1"/>
+      <w:numFmt w:val="decimal"/>
+      <w:lvlText w:val="%4."/>
+      <w:lvlJc w:val="left"/>
+      <w:pPr>
+        <w:ind w:left="3585" w:hanging="360"/>
+      </w:pPr>
+    </w:lvl>
+    <w:lvl w:ilvl="4" w:tplc="04070019" w:tentative="1">
+      <w:start w:val="1"/>
+      <w:numFmt w:val="lowerLetter"/>
+      <w:lvlText w:val="%5."/>
+      <w:lvlJc w:val="left"/>
+      <w:pPr>
+        <w:ind w:left="4305" w:hanging="360"/>
+      </w:pPr>
+    </w:lvl>
+    <w:lvl w:ilvl="5" w:tplc="0407001B" w:tentative="1">
+      <w:start w:val="1"/>
+      <w:numFmt w:val="lowerRoman"/>
+      <w:lvlText w:val="%6."/>
+      <w:lvlJc w:val="right"/>
+      <w:pPr>
+        <w:ind w:left="5025" w:hanging="180"/>
+      </w:pPr>
+    </w:lvl>
+    <w:lvl w:ilvl="6" w:tplc="0407000F" w:tentative="1">
+      <w:start w:val="1"/>
+      <w:numFmt w:val="decimal"/>
+      <w:lvlText w:val="%7."/>
+      <w:lvlJc w:val="left"/>
+      <w:pPr>
+        <w:ind w:left="5745" w:hanging="360"/>
+      </w:pPr>
+    </w:lvl>
+    <w:lvl w:ilvl="7" w:tplc="04070019" w:tentative="1">
+      <w:start w:val="1"/>
+      <w:numFmt w:val="lowerLetter"/>
+      <w:lvlText w:val="%8."/>
+      <w:lvlJc w:val="left"/>
+      <w:pPr>
+        <w:ind w:left="6465" w:hanging="360"/>
+      </w:pPr>
+    </w:lvl>
+    <w:lvl w:ilvl="8" w:tplc="0407001B" w:tentative="1">
+      <w:start w:val="1"/>
+      <w:numFmt w:val="lowerRoman"/>
+      <w:lvlText w:val="%9."/>
+      <w:lvlJc w:val="right"/>
+      <w:pPr>
+        <w:ind w:left="7185" w:hanging="180"/>
+      </w:pPr>
+    </w:lvl>
+  </w:abstractNum>
+  <w:abstractNum w:abstractNumId="1">
     <w:nsid w:val="144A10B9"/>
     <w:multiLevelType w:val="hybridMultilevel"/>
     <w:tmpl w:val="83609C5C"/>
@@ -670,7 +1616,7 @@
       </w:rPr>
     </w:lvl>
   </w:abstractNum>
-  <w:abstractNum w:abstractNumId="1">
+  <w:abstractNum w:abstractNumId="2">
     <w:nsid w:val="24E355FC"/>
     <w:multiLevelType w:val="hybridMultilevel"/>
     <w:tmpl w:val="C53C19A2"/>
@@ -783,7 +1729,292 @@
       </w:rPr>
     </w:lvl>
   </w:abstractNum>
-  <w:abstractNum w:abstractNumId="2">
+  <w:abstractNum w:abstractNumId="3">
+    <w:nsid w:val="3C02605B"/>
+    <w:multiLevelType w:val="hybridMultilevel"/>
+    <w:tmpl w:val="77C896F8"/>
+    <w:lvl w:ilvl="0" w:tplc="0407000F">
+      <w:start w:val="1"/>
+      <w:numFmt w:val="decimal"/>
+      <w:lvlText w:val="%1."/>
+      <w:lvlJc w:val="left"/>
+      <w:pPr>
+        <w:ind w:left="2850" w:hanging="360"/>
+      </w:pPr>
+    </w:lvl>
+    <w:lvl w:ilvl="1" w:tplc="04070019" w:tentative="1">
+      <w:start w:val="1"/>
+      <w:numFmt w:val="lowerLetter"/>
+      <w:lvlText w:val="%2."/>
+      <w:lvlJc w:val="left"/>
+      <w:pPr>
+        <w:ind w:left="3570" w:hanging="360"/>
+      </w:pPr>
+    </w:lvl>
+    <w:lvl w:ilvl="2" w:tplc="0407001B" w:tentative="1">
+      <w:start w:val="1"/>
+      <w:numFmt w:val="lowerRoman"/>
+      <w:lvlText w:val="%3."/>
+      <w:lvlJc w:val="right"/>
+      <w:pPr>
+        <w:ind w:left="4290" w:hanging="180"/>
+      </w:pPr>
+    </w:lvl>
+    <w:lvl w:ilvl="3" w:tplc="0407000F" w:tentative="1">
+      <w:start w:val="1"/>
+      <w:numFmt w:val="decimal"/>
+      <w:lvlText w:val="%4."/>
+      <w:lvlJc w:val="left"/>
+      <w:pPr>
+        <w:ind w:left="5010" w:hanging="360"/>
+      </w:pPr>
+    </w:lvl>
+    <w:lvl w:ilvl="4" w:tplc="04070019" w:tentative="1">
+      <w:start w:val="1"/>
+      <w:numFmt w:val="lowerLetter"/>
+      <w:lvlText w:val="%5."/>
+      <w:lvlJc w:val="left"/>
+      <w:pPr>
+        <w:ind w:left="5730" w:hanging="360"/>
+      </w:pPr>
+    </w:lvl>
+    <w:lvl w:ilvl="5" w:tplc="0407001B" w:tentative="1">
+      <w:start w:val="1"/>
+      <w:numFmt w:val="lowerRoman"/>
+      <w:lvlText w:val="%6."/>
+      <w:lvlJc w:val="right"/>
+      <w:pPr>
+        <w:ind w:left="6450" w:hanging="180"/>
+      </w:pPr>
+    </w:lvl>
+    <w:lvl w:ilvl="6" w:tplc="0407000F" w:tentative="1">
+      <w:start w:val="1"/>
+      <w:numFmt w:val="decimal"/>
+      <w:lvlText w:val="%7."/>
+      <w:lvlJc w:val="left"/>
+      <w:pPr>
+        <w:ind w:left="7170" w:hanging="360"/>
+      </w:pPr>
+    </w:lvl>
+    <w:lvl w:ilvl="7" w:tplc="04070019" w:tentative="1">
+      <w:start w:val="1"/>
+      <w:numFmt w:val="lowerLetter"/>
+      <w:lvlText w:val="%8."/>
+      <w:lvlJc w:val="left"/>
+      <w:pPr>
+        <w:ind w:left="7890" w:hanging="360"/>
+      </w:pPr>
+    </w:lvl>
+    <w:lvl w:ilvl="8" w:tplc="0407001B" w:tentative="1">
+      <w:start w:val="1"/>
+      <w:numFmt w:val="lowerRoman"/>
+      <w:lvlText w:val="%9."/>
+      <w:lvlJc w:val="right"/>
+      <w:pPr>
+        <w:ind w:left="8610" w:hanging="180"/>
+      </w:pPr>
+    </w:lvl>
+  </w:abstractNum>
+  <w:abstractNum w:abstractNumId="4">
+    <w:nsid w:val="54FE4A71"/>
+    <w:multiLevelType w:val="hybridMultilevel"/>
+    <w:tmpl w:val="18689B96"/>
+    <w:lvl w:ilvl="0" w:tplc="04070001">
+      <w:start w:val="1"/>
+      <w:numFmt w:val="bullet"/>
+      <w:lvlText w:val=""/>
+      <w:lvlJc w:val="left"/>
+      <w:pPr>
+        <w:ind w:left="720" w:hanging="360"/>
+      </w:pPr>
+      <w:rPr>
+        <w:rFonts w:ascii="Symbol" w:hAnsi="Symbol" w:hint="default"/>
+      </w:rPr>
+    </w:lvl>
+    <w:lvl w:ilvl="1" w:tplc="04070003" w:tentative="1">
+      <w:start w:val="1"/>
+      <w:numFmt w:val="bullet"/>
+      <w:lvlText w:val="o"/>
+      <w:lvlJc w:val="left"/>
+      <w:pPr>
+        <w:ind w:left="1440" w:hanging="360"/>
+      </w:pPr>
+      <w:rPr>
+        <w:rFonts w:ascii="Courier New" w:hAnsi="Courier New" w:cs="Courier New" w:hint="default"/>
+      </w:rPr>
+    </w:lvl>
+    <w:lvl w:ilvl="2" w:tplc="04070005" w:tentative="1">
+      <w:start w:val="1"/>
+      <w:numFmt w:val="bullet"/>
+      <w:lvlText w:val=""/>
+      <w:lvlJc w:val="left"/>
+      <w:pPr>
+        <w:ind w:left="2160" w:hanging="360"/>
+      </w:pPr>
+      <w:rPr>
+        <w:rFonts w:ascii="Wingdings" w:hAnsi="Wingdings" w:hint="default"/>
+      </w:rPr>
+    </w:lvl>
+    <w:lvl w:ilvl="3" w:tplc="04070001" w:tentative="1">
+      <w:start w:val="1"/>
+      <w:numFmt w:val="bullet"/>
+      <w:lvlText w:val=""/>
+      <w:lvlJc w:val="left"/>
+      <w:pPr>
+        <w:ind w:left="2880" w:hanging="360"/>
+      </w:pPr>
+      <w:rPr>
+        <w:rFonts w:ascii="Symbol" w:hAnsi="Symbol" w:hint="default"/>
+      </w:rPr>
+    </w:lvl>
+    <w:lvl w:ilvl="4" w:tplc="04070003" w:tentative="1">
+      <w:start w:val="1"/>
+      <w:numFmt w:val="bullet"/>
+      <w:lvlText w:val="o"/>
+      <w:lvlJc w:val="left"/>
+      <w:pPr>
+        <w:ind w:left="3600" w:hanging="360"/>
+      </w:pPr>
+      <w:rPr>
+        <w:rFonts w:ascii="Courier New" w:hAnsi="Courier New" w:cs="Courier New" w:hint="default"/>
+      </w:rPr>
+    </w:lvl>
+    <w:lvl w:ilvl="5" w:tplc="04070005" w:tentative="1">
+      <w:start w:val="1"/>
+      <w:numFmt w:val="bullet"/>
+      <w:lvlText w:val=""/>
+      <w:lvlJc w:val="left"/>
+      <w:pPr>
+        <w:ind w:left="4320" w:hanging="360"/>
+      </w:pPr>
+      <w:rPr>
+        <w:rFonts w:ascii="Wingdings" w:hAnsi="Wingdings" w:hint="default"/>
+      </w:rPr>
+    </w:lvl>
+    <w:lvl w:ilvl="6" w:tplc="04070001" w:tentative="1">
+      <w:start w:val="1"/>
+      <w:numFmt w:val="bullet"/>
+      <w:lvlText w:val=""/>
+      <w:lvlJc w:val="left"/>
+      <w:pPr>
+        <w:ind w:left="5040" w:hanging="360"/>
+      </w:pPr>
+      <w:rPr>
+        <w:rFonts w:ascii="Symbol" w:hAnsi="Symbol" w:hint="default"/>
+      </w:rPr>
+    </w:lvl>
+    <w:lvl w:ilvl="7" w:tplc="04070003" w:tentative="1">
+      <w:start w:val="1"/>
+      <w:numFmt w:val="bullet"/>
+      <w:lvlText w:val="o"/>
+      <w:lvlJc w:val="left"/>
+      <w:pPr>
+        <w:ind w:left="5760" w:hanging="360"/>
+      </w:pPr>
+      <w:rPr>
+        <w:rFonts w:ascii="Courier New" w:hAnsi="Courier New" w:cs="Courier New" w:hint="default"/>
+      </w:rPr>
+    </w:lvl>
+    <w:lvl w:ilvl="8" w:tplc="04070005" w:tentative="1">
+      <w:start w:val="1"/>
+      <w:numFmt w:val="bullet"/>
+      <w:lvlText w:val=""/>
+      <w:lvlJc w:val="left"/>
+      <w:pPr>
+        <w:ind w:left="6480" w:hanging="360"/>
+      </w:pPr>
+      <w:rPr>
+        <w:rFonts w:ascii="Wingdings" w:hAnsi="Wingdings" w:hint="default"/>
+      </w:rPr>
+    </w:lvl>
+  </w:abstractNum>
+  <w:abstractNum w:abstractNumId="5">
+    <w:nsid w:val="572B4D17"/>
+    <w:multiLevelType w:val="hybridMultilevel"/>
+    <w:tmpl w:val="73641F7E"/>
+    <w:lvl w:ilvl="0" w:tplc="0407000F">
+      <w:start w:val="1"/>
+      <w:numFmt w:val="decimal"/>
+      <w:lvlText w:val="%1."/>
+      <w:lvlJc w:val="left"/>
+      <w:pPr>
+        <w:ind w:left="1425" w:hanging="360"/>
+      </w:pPr>
+    </w:lvl>
+    <w:lvl w:ilvl="1" w:tplc="04070019" w:tentative="1">
+      <w:start w:val="1"/>
+      <w:numFmt w:val="lowerLetter"/>
+      <w:lvlText w:val="%2."/>
+      <w:lvlJc w:val="left"/>
+      <w:pPr>
+        <w:ind w:left="2145" w:hanging="360"/>
+      </w:pPr>
+    </w:lvl>
+    <w:lvl w:ilvl="2" w:tplc="0407001B" w:tentative="1">
+      <w:start w:val="1"/>
+      <w:numFmt w:val="lowerRoman"/>
+      <w:lvlText w:val="%3."/>
+      <w:lvlJc w:val="right"/>
+      <w:pPr>
+        <w:ind w:left="2865" w:hanging="180"/>
+      </w:pPr>
+    </w:lvl>
+    <w:lvl w:ilvl="3" w:tplc="0407000F" w:tentative="1">
+      <w:start w:val="1"/>
+      <w:numFmt w:val="decimal"/>
+      <w:lvlText w:val="%4."/>
+      <w:lvlJc w:val="left"/>
+      <w:pPr>
+        <w:ind w:left="3585" w:hanging="360"/>
+      </w:pPr>
+    </w:lvl>
+    <w:lvl w:ilvl="4" w:tplc="04070019" w:tentative="1">
+      <w:start w:val="1"/>
+      <w:numFmt w:val="lowerLetter"/>
+      <w:lvlText w:val="%5."/>
+      <w:lvlJc w:val="left"/>
+      <w:pPr>
+        <w:ind w:left="4305" w:hanging="360"/>
+      </w:pPr>
+    </w:lvl>
+    <w:lvl w:ilvl="5" w:tplc="0407001B" w:tentative="1">
+      <w:start w:val="1"/>
+      <w:numFmt w:val="lowerRoman"/>
+      <w:lvlText w:val="%6."/>
+      <w:lvlJc w:val="right"/>
+      <w:pPr>
+        <w:ind w:left="5025" w:hanging="180"/>
+      </w:pPr>
+    </w:lvl>
+    <w:lvl w:ilvl="6" w:tplc="0407000F" w:tentative="1">
+      <w:start w:val="1"/>
+      <w:numFmt w:val="decimal"/>
+      <w:lvlText w:val="%7."/>
+      <w:lvlJc w:val="left"/>
+      <w:pPr>
+        <w:ind w:left="5745" w:hanging="360"/>
+      </w:pPr>
+    </w:lvl>
+    <w:lvl w:ilvl="7" w:tplc="04070019" w:tentative="1">
+      <w:start w:val="1"/>
+      <w:numFmt w:val="lowerLetter"/>
+      <w:lvlText w:val="%8."/>
+      <w:lvlJc w:val="left"/>
+      <w:pPr>
+        <w:ind w:left="6465" w:hanging="360"/>
+      </w:pPr>
+    </w:lvl>
+    <w:lvl w:ilvl="8" w:tplc="0407001B" w:tentative="1">
+      <w:start w:val="1"/>
+      <w:numFmt w:val="lowerRoman"/>
+      <w:lvlText w:val="%9."/>
+      <w:lvlJc w:val="right"/>
+      <w:pPr>
+        <w:ind w:left="7185" w:hanging="180"/>
+      </w:pPr>
+    </w:lvl>
+  </w:abstractNum>
+  <w:abstractNum w:abstractNumId="6">
     <w:nsid w:val="68EB5324"/>
     <w:multiLevelType w:val="hybridMultilevel"/>
     <w:tmpl w:val="8B14FF12"/>
@@ -896,7 +2127,7 @@
       </w:rPr>
     </w:lvl>
   </w:abstractNum>
-  <w:abstractNum w:abstractNumId="3">
+  <w:abstractNum w:abstractNumId="7">
     <w:nsid w:val="6D4D72E2"/>
     <w:multiLevelType w:val="hybridMultilevel"/>
     <w:tmpl w:val="16A04BF6"/>
@@ -1009,17 +2240,145 @@
       </w:rPr>
     </w:lvl>
   </w:abstractNum>
+  <w:abstractNum w:abstractNumId="8">
+    <w:nsid w:val="7A111F65"/>
+    <w:multiLevelType w:val="hybridMultilevel"/>
+    <w:tmpl w:val="47CE294C"/>
+    <w:lvl w:ilvl="0" w:tplc="04070001">
+      <w:start w:val="1"/>
+      <w:numFmt w:val="bullet"/>
+      <w:lvlText w:val=""/>
+      <w:lvlJc w:val="left"/>
+      <w:pPr>
+        <w:ind w:left="720" w:hanging="360"/>
+      </w:pPr>
+      <w:rPr>
+        <w:rFonts w:ascii="Symbol" w:hAnsi="Symbol" w:hint="default"/>
+      </w:rPr>
+    </w:lvl>
+    <w:lvl w:ilvl="1" w:tplc="04070003" w:tentative="1">
+      <w:start w:val="1"/>
+      <w:numFmt w:val="bullet"/>
+      <w:lvlText w:val="o"/>
+      <w:lvlJc w:val="left"/>
+      <w:pPr>
+        <w:ind w:left="1440" w:hanging="360"/>
+      </w:pPr>
+      <w:rPr>
+        <w:rFonts w:ascii="Courier New" w:hAnsi="Courier New" w:cs="Courier New" w:hint="default"/>
+      </w:rPr>
+    </w:lvl>
+    <w:lvl w:ilvl="2" w:tplc="04070005" w:tentative="1">
+      <w:start w:val="1"/>
+      <w:numFmt w:val="bullet"/>
+      <w:lvlText w:val=""/>
+      <w:lvlJc w:val="left"/>
+      <w:pPr>
+        <w:ind w:left="2160" w:hanging="360"/>
+      </w:pPr>
+      <w:rPr>
+        <w:rFonts w:ascii="Wingdings" w:hAnsi="Wingdings" w:hint="default"/>
+      </w:rPr>
+    </w:lvl>
+    <w:lvl w:ilvl="3" w:tplc="04070001" w:tentative="1">
+      <w:start w:val="1"/>
+      <w:numFmt w:val="bullet"/>
+      <w:lvlText w:val=""/>
+      <w:lvlJc w:val="left"/>
+      <w:pPr>
+        <w:ind w:left="2880" w:hanging="360"/>
+      </w:pPr>
+      <w:rPr>
+        <w:rFonts w:ascii="Symbol" w:hAnsi="Symbol" w:hint="default"/>
+      </w:rPr>
+    </w:lvl>
+    <w:lvl w:ilvl="4" w:tplc="04070003" w:tentative="1">
+      <w:start w:val="1"/>
+      <w:numFmt w:val="bullet"/>
+      <w:lvlText w:val="o"/>
+      <w:lvlJc w:val="left"/>
+      <w:pPr>
+        <w:ind w:left="3600" w:hanging="360"/>
+      </w:pPr>
+      <w:rPr>
+        <w:rFonts w:ascii="Courier New" w:hAnsi="Courier New" w:cs="Courier New" w:hint="default"/>
+      </w:rPr>
+    </w:lvl>
+    <w:lvl w:ilvl="5" w:tplc="04070005" w:tentative="1">
+      <w:start w:val="1"/>
+      <w:numFmt w:val="bullet"/>
+      <w:lvlText w:val=""/>
+      <w:lvlJc w:val="left"/>
+      <w:pPr>
+        <w:ind w:left="4320" w:hanging="360"/>
+      </w:pPr>
+      <w:rPr>
+        <w:rFonts w:ascii="Wingdings" w:hAnsi="Wingdings" w:hint="default"/>
+      </w:rPr>
+    </w:lvl>
+    <w:lvl w:ilvl="6" w:tplc="04070001" w:tentative="1">
+      <w:start w:val="1"/>
+      <w:numFmt w:val="bullet"/>
+      <w:lvlText w:val=""/>
+      <w:lvlJc w:val="left"/>
+      <w:pPr>
+        <w:ind w:left="5040" w:hanging="360"/>
+      </w:pPr>
+      <w:rPr>
+        <w:rFonts w:ascii="Symbol" w:hAnsi="Symbol" w:hint="default"/>
+      </w:rPr>
+    </w:lvl>
+    <w:lvl w:ilvl="7" w:tplc="04070003" w:tentative="1">
+      <w:start w:val="1"/>
+      <w:numFmt w:val="bullet"/>
+      <w:lvlText w:val="o"/>
+      <w:lvlJc w:val="left"/>
+      <w:pPr>
+        <w:ind w:left="5760" w:hanging="360"/>
+      </w:pPr>
+      <w:rPr>
+        <w:rFonts w:ascii="Courier New" w:hAnsi="Courier New" w:cs="Courier New" w:hint="default"/>
+      </w:rPr>
+    </w:lvl>
+    <w:lvl w:ilvl="8" w:tplc="04070005" w:tentative="1">
+      <w:start w:val="1"/>
+      <w:numFmt w:val="bullet"/>
+      <w:lvlText w:val=""/>
+      <w:lvlJc w:val="left"/>
+      <w:pPr>
+        <w:ind w:left="6480" w:hanging="360"/>
+      </w:pPr>
+      <w:rPr>
+        <w:rFonts w:ascii="Wingdings" w:hAnsi="Wingdings" w:hint="default"/>
+      </w:rPr>
+    </w:lvl>
+  </w:abstractNum>
   <w:num w:numId="1">
-    <w:abstractNumId w:val="0"/>
+    <w:abstractNumId w:val="1"/>
   </w:num>
   <w:num w:numId="2">
+    <w:abstractNumId w:val="7"/>
+  </w:num>
+  <w:num w:numId="3">
+    <w:abstractNumId w:val="2"/>
+  </w:num>
+  <w:num w:numId="4">
+    <w:abstractNumId w:val="6"/>
+  </w:num>
+  <w:num w:numId="5">
+    <w:abstractNumId w:val="4"/>
+  </w:num>
+  <w:num w:numId="6">
+    <w:abstractNumId w:val="8"/>
+  </w:num>
+  <w:num w:numId="7">
     <w:abstractNumId w:val="3"/>
   </w:num>
-  <w:num w:numId="3">
-    <w:abstractNumId w:val="1"/>
+  <w:num w:numId="8">
+    <w:abstractNumId w:val="5"/>
   </w:num>
-  <w:num w:numId="4">
-    <w:abstractNumId w:val="2"/>
+  <w:num w:numId="9">
+    <w:abstractNumId w:val="0"/>
   </w:num>
 </w:numbering>
 </file>

</xml_diff>